<commit_message>
nmv 30 10 2022
</commit_message>
<xml_diff>
--- a/TS Jatai Ghanam Project/TS 3.5/TS 3.5 Jatai Baraha Input.docx
+++ b/TS Jatai Ghanam Project/TS 3.5/TS 3.5 Jatai Baraha Input.docx
@@ -1221,7 +1221,7 @@
         <w:spacing w:after="0" w:line="240" w:lineRule="auto"/>
       </w:pPr>
       <w:r>
-        <w:t xml:space="preserve">gaqnq. varca#sAq varca#sA gan gaqnq. varca#sA | </w:t>
+        <w:t xml:space="preserve">gaqn varca#sAq varca#sA gan gaqn varca#sA | </w:t>
       </w:r>
     </w:p>
     <w:p>
@@ -1341,7 +1341,25 @@
         <w:spacing w:after="0" w:line="240" w:lineRule="auto"/>
       </w:pPr>
       <w:r>
-        <w:t xml:space="preserve">vIqrye#Naq vasUqnq. vasU#n. vIqrye#Na vIqrye#Naq vasUn# | </w:t>
+        <w:t>vIqrye#Naq vasUq</w:t>
+      </w:r>
+      <w:r>
+        <w:rPr>
+          <w:highlight w:val="yellow"/>
+        </w:rPr>
+        <w:t>nq</w:t>
+      </w:r>
+      <w:r>
+        <w:t>. vasU</w:t>
+      </w:r>
+      <w:r>
+        <w:rPr>
+          <w:highlight w:val="yellow"/>
+        </w:rPr>
+        <w:t>#n</w:t>
+      </w:r>
+      <w:r>
+        <w:t xml:space="preserve">. vIqrye#Na vIqrye#Naq vasUn# | </w:t>
       </w:r>
     </w:p>
     <w:p>
@@ -1361,7 +1379,19 @@
         <w:spacing w:after="0" w:line="240" w:lineRule="auto"/>
       </w:pPr>
       <w:r>
-        <w:t xml:space="preserve">vasUn$ ruqdrAn ruqdrAn. vasUqnq. vasUn$ ruqdrAn | </w:t>
+        <w:t>vasU</w:t>
+      </w:r>
+      <w:r>
+        <w:t>$</w:t>
+      </w:r>
+      <w:r>
+        <w:t>n ruqdrAn ruqdrAn. vasUqnq. vasU$</w:t>
+      </w:r>
+      <w:r>
+        <w:t>n</w:t>
+      </w:r>
+      <w:r>
+        <w:t xml:space="preserve"> ruqdrAn | </w:t>
       </w:r>
     </w:p>
     <w:p>
@@ -1974,15 +2004,15 @@
       </w:r>
       <w:r>
         <w:tab/>
-        <w:t>3.5.1.2(32)-  daqrq.SaqpUqrNaqmAqsau | pra# | (GS-3.5-2)</w:t>
-      </w:r>
-    </w:p>
-    <w:p>
-      <w:pPr>
-        <w:spacing w:after="0" w:line="240" w:lineRule="auto"/>
-      </w:pPr>
-      <w:r>
-        <w:t xml:space="preserve">daqrq.SaqpUqrNaqmAqsau prA$(1q) pra# dar.SapUrNamAqsau da#r.SapUrNamAqsau pra# | </w:t>
+        <w:t>3.5.1.2(32)-  daqrq.SaqpUqrNaqmAqsau | pra | (GS-3.5-2)</w:t>
+      </w:r>
+    </w:p>
+    <w:p>
+      <w:pPr>
+        <w:spacing w:after="0" w:line="240" w:lineRule="auto"/>
+      </w:pPr>
+      <w:r>
+        <w:t xml:space="preserve">daqrq.SaqpUqrNaqmAqsau pra pra da#r.SapUrNamAqsau da#r.SapUrNamAqsau pra | </w:t>
       </w:r>
     </w:p>
     <w:p>
@@ -2014,15 +2044,15 @@
       </w:r>
       <w:r>
         <w:tab/>
-        <w:t>3.5.1.2(33)-  pra# | aiqPsaqnn |</w:t>
-      </w:r>
-    </w:p>
-    <w:p>
-      <w:pPr>
-        <w:spacing w:after="0" w:line="240" w:lineRule="auto"/>
-      </w:pPr>
-      <w:r>
-        <w:t xml:space="preserve">prai$Psan-naiqPsan prA$(1q) prai$Psann | </w:t>
+        <w:t>3.5.1.2(33)-  pra | aiqPsaqnn |</w:t>
+      </w:r>
+    </w:p>
+    <w:p>
+      <w:pPr>
+        <w:spacing w:after="0" w:line="240" w:lineRule="auto"/>
+      </w:pPr>
+      <w:r>
+        <w:t xml:space="preserve">praiPsa#n-naiPsaqn pra praiPsann# | </w:t>
       </w:r>
     </w:p>
     <w:p>
@@ -2864,7 +2894,7 @@
         <w:spacing w:after="0" w:line="240" w:lineRule="auto"/>
       </w:pPr>
       <w:r>
-        <w:t xml:space="preserve">tu vai vai tu tu vai | </w:t>
+        <w:t xml:space="preserve">tvai vai tu tvai | </w:t>
       </w:r>
     </w:p>
     <w:p>
@@ -4820,15 +4850,15 @@
       </w:r>
       <w:r>
         <w:tab/>
-        <w:t>3.5.1.4(47)-  AqraBya# | pra# |</w:t>
-      </w:r>
-    </w:p>
-    <w:p>
-      <w:pPr>
-        <w:spacing w:after="0" w:line="240" w:lineRule="auto"/>
-      </w:pPr>
-      <w:r>
-        <w:t xml:space="preserve">AqraByA$(1q) pra# prAqraByAqraByA$(1q) pra# | </w:t>
+        <w:t>3.5.1.4(47)-  AqraBya# | pra |</w:t>
+      </w:r>
+    </w:p>
+    <w:p>
+      <w:pPr>
+        <w:spacing w:after="0" w:line="240" w:lineRule="auto"/>
+      </w:pPr>
+      <w:r>
+        <w:t xml:space="preserve">AqraByaq pra prAraByAqraByaq pra | </w:t>
       </w:r>
     </w:p>
     <w:p>
@@ -4860,15 +4890,15 @@
       </w:r>
       <w:r>
         <w:tab/>
-        <w:t>3.5.1.4(48)-  pra# | taqnuqteq |</w:t>
-      </w:r>
-    </w:p>
-    <w:p>
-      <w:pPr>
-        <w:spacing w:after="0" w:line="240" w:lineRule="auto"/>
-      </w:pPr>
-      <w:r>
-        <w:t xml:space="preserve">pra# tanute tanuqte prA$(1q) pra# tanute | </w:t>
+        <w:t>3.5.1.4(48)-  pra | taqnuqteq |</w:t>
+      </w:r>
+    </w:p>
+    <w:p>
+      <w:pPr>
+        <w:spacing w:after="0" w:line="240" w:lineRule="auto"/>
+      </w:pPr>
+      <w:r>
+        <w:t xml:space="preserve">pra ta#nute tanuteq pra pra ta#nute | </w:t>
       </w:r>
     </w:p>
     <w:p>
@@ -6143,15 +6173,15 @@
       </w:r>
       <w:r>
         <w:tab/>
-        <w:t>3.5.2.1(24)-  mA | pra# | (GS-3.5-8)</w:t>
-      </w:r>
-    </w:p>
-    <w:p>
-      <w:pPr>
-        <w:spacing w:after="0" w:line="240" w:lineRule="auto"/>
-      </w:pPr>
-      <w:r>
-        <w:t xml:space="preserve">mA pra# praq mA mA pra# | </w:t>
+        <w:t>3.5.2.1(24)-  mA | pra | (GS-3.5-8)</w:t>
+      </w:r>
+    </w:p>
+    <w:p>
+      <w:pPr>
+        <w:spacing w:after="0" w:line="240" w:lineRule="auto"/>
+      </w:pPr>
+      <w:r>
+        <w:t xml:space="preserve">mA pra pra mA mA pra | </w:t>
       </w:r>
     </w:p>
     <w:p>
@@ -6163,15 +6193,15 @@
       </w:r>
       <w:r>
         <w:tab/>
-        <w:t>3.5.2.1(25)-  pra# | voqcaqH | (GS-3.5-8)</w:t>
-      </w:r>
-    </w:p>
-    <w:p>
-      <w:pPr>
-        <w:spacing w:after="0" w:line="240" w:lineRule="auto"/>
-      </w:pPr>
-      <w:r>
-        <w:t xml:space="preserve">pra# voco voqcaH prA$(1q) pra# vocaH | </w:t>
+        <w:t>3.5.2.1(25)-  pra | voqcaqH | (GS-3.5-8)</w:t>
+      </w:r>
+    </w:p>
+    <w:p>
+      <w:pPr>
+        <w:spacing w:after="0" w:line="240" w:lineRule="auto"/>
+      </w:pPr>
+      <w:r>
+        <w:t xml:space="preserve">pra vo#co vocaqH pra pra vo#caH | </w:t>
       </w:r>
     </w:p>
     <w:p>
@@ -6383,15 +6413,15 @@
       </w:r>
       <w:r>
         <w:tab/>
-        <w:t>3.5.2.1(34)-  praqjAH | pra# |</w:t>
-      </w:r>
-    </w:p>
-    <w:p>
-      <w:pPr>
-        <w:spacing w:after="0" w:line="240" w:lineRule="auto"/>
-      </w:pPr>
-      <w:r>
-        <w:t xml:space="preserve">praqjAH prA$(1q) pra# praqjAH praqjAH pra# | </w:t>
+        <w:t>3.5.2.1(34)-  praqjAH | pra |</w:t>
+      </w:r>
+    </w:p>
+    <w:p>
+      <w:pPr>
+        <w:spacing w:after="0" w:line="240" w:lineRule="auto"/>
+      </w:pPr>
+      <w:r>
+        <w:t xml:space="preserve">praqjAH pra pra praqjAH praqjAH pra | </w:t>
       </w:r>
     </w:p>
     <w:p>
@@ -6423,15 +6453,15 @@
       </w:r>
       <w:r>
         <w:tab/>
-        <w:t>3.5.2.1(35)-  pra# | aqjAqyaqntaq |</w:t>
-      </w:r>
-    </w:p>
-    <w:p>
-      <w:pPr>
-        <w:spacing w:after="0" w:line="240" w:lineRule="auto"/>
-      </w:pPr>
-      <w:r>
-        <w:t xml:space="preserve">prA#jAyantAjAyaqnta prA$(1q) prA#jAyanta | </w:t>
+        <w:t>3.5.2.1(35)-  pra | aqjAqyaqntaq |</w:t>
+      </w:r>
+    </w:p>
+    <w:p>
+      <w:pPr>
+        <w:spacing w:after="0" w:line="240" w:lineRule="auto"/>
+      </w:pPr>
+      <w:r>
+        <w:t xml:space="preserve">prAjA#yantAjAyantaq pra prAjA#yanta | </w:t>
       </w:r>
     </w:p>
     <w:p>
@@ -6523,15 +6553,15 @@
       </w:r>
       <w:r>
         <w:tab/>
-        <w:t>3.5.2.1(40)-  kAqrya#H | pra# |</w:t>
-      </w:r>
-    </w:p>
-    <w:p>
-      <w:pPr>
-        <w:spacing w:after="0" w:line="240" w:lineRule="auto"/>
-      </w:pPr>
-      <w:r>
-        <w:t xml:space="preserve">kAqrya$(1q)H prA$(1q) pra# kAqrya#H kAqrya$(1q)H pra# | </w:t>
+        <w:t>3.5.2.1(40)-  kAqrya#H | pra |</w:t>
+      </w:r>
+    </w:p>
+    <w:p>
+      <w:pPr>
+        <w:spacing w:after="0" w:line="240" w:lineRule="auto"/>
+      </w:pPr>
+      <w:r>
+        <w:t xml:space="preserve">kAqrya#H pra pra kAqrya#H kAqrya#H pra | </w:t>
       </w:r>
     </w:p>
     <w:p>
@@ -6543,15 +6573,15 @@
       </w:r>
       <w:r>
         <w:tab/>
-        <w:t>3.5.2.1(41)-  pra# | eqva |</w:t>
-      </w:r>
-    </w:p>
-    <w:p>
-      <w:pPr>
-        <w:spacing w:after="0" w:line="240" w:lineRule="auto"/>
-      </w:pPr>
-      <w:r>
-        <w:t xml:space="preserve">praiqvaiva pra# praiqva | </w:t>
+        <w:t>3.5.2.1(41)-  pra | eqva |</w:t>
+      </w:r>
+    </w:p>
+    <w:p>
+      <w:pPr>
+        <w:spacing w:after="0" w:line="240" w:lineRule="auto"/>
+      </w:pPr>
+      <w:r>
+        <w:t xml:space="preserve">praivaiva pra praiva | </w:t>
       </w:r>
     </w:p>
     <w:p>
@@ -6864,15 +6894,15 @@
       </w:r>
       <w:r>
         <w:tab/>
-        <w:t>3.5.2.2(7)-  yaqj~jam | pra# |</w:t>
-      </w:r>
-    </w:p>
-    <w:p>
-      <w:pPr>
-        <w:spacing w:after="0" w:line="240" w:lineRule="auto"/>
-      </w:pPr>
-      <w:r>
-        <w:t xml:space="preserve">yaqj~jam prA$(1q) pra# yaqj~jaM ~Myaqj~jam pra# | </w:t>
+        <w:t>3.5.2.2(7)-  yaqj~jam | pra |</w:t>
+      </w:r>
+    </w:p>
+    <w:p>
+      <w:pPr>
+        <w:spacing w:after="0" w:line="240" w:lineRule="auto"/>
+      </w:pPr>
+      <w:r>
+        <w:t xml:space="preserve">yaqj~jam pra pra yaqj~jaM ~Myaqj~jam pra | </w:t>
       </w:r>
     </w:p>
     <w:p>
@@ -6884,15 +6914,15 @@
       </w:r>
       <w:r>
         <w:tab/>
-        <w:t>3.5.2.2(8)-  pra# | Aqhaq |</w:t>
-      </w:r>
-    </w:p>
-    <w:p>
-      <w:pPr>
-        <w:spacing w:after="0" w:line="240" w:lineRule="auto"/>
-      </w:pPr>
-      <w:r>
-        <w:t xml:space="preserve">prA#hAqha prA$(1q) prA#ha | </w:t>
+        <w:t>3.5.2.2(8)-  pra | Aqhaq |</w:t>
+      </w:r>
+    </w:p>
+    <w:p>
+      <w:pPr>
+        <w:spacing w:after="0" w:line="240" w:lineRule="auto"/>
+      </w:pPr>
+      <w:r>
+        <w:t xml:space="preserve">prAhA#haq pra prAha# | </w:t>
       </w:r>
     </w:p>
     <w:p>
@@ -7205,15 +7235,15 @@
       </w:r>
       <w:r>
         <w:tab/>
-        <w:t>3.5.2.2(23)-  yaqj~jam | pra# |</w:t>
-      </w:r>
-    </w:p>
-    <w:p>
-      <w:pPr>
-        <w:spacing w:after="0" w:line="240" w:lineRule="auto"/>
-      </w:pPr>
-      <w:r>
-        <w:t xml:space="preserve">yaqj~jam prA$(1q) pra# yaqj~jaM ~Myaqj~jam pra# | </w:t>
+        <w:t>3.5.2.2(23)-  yaqj~jam | pra |</w:t>
+      </w:r>
+    </w:p>
+    <w:p>
+      <w:pPr>
+        <w:spacing w:after="0" w:line="240" w:lineRule="auto"/>
+      </w:pPr>
+      <w:r>
+        <w:t xml:space="preserve">yaqj~jam pra pra yaqj~jaM ~Myaqj~jam pra | </w:t>
       </w:r>
     </w:p>
     <w:p>
@@ -7225,15 +7255,15 @@
       </w:r>
       <w:r>
         <w:tab/>
-        <w:t>3.5.2.2(24)-  pra# | Aqhaq |</w:t>
-      </w:r>
-    </w:p>
-    <w:p>
-      <w:pPr>
-        <w:spacing w:after="0" w:line="240" w:lineRule="auto"/>
-      </w:pPr>
-      <w:r>
-        <w:t xml:space="preserve">prA#hAqha prA$(1q) prA#ha | </w:t>
+        <w:t>3.5.2.2(24)-  pra | Aqhaq |</w:t>
+      </w:r>
+    </w:p>
+    <w:p>
+      <w:pPr>
+        <w:spacing w:after="0" w:line="240" w:lineRule="auto"/>
+      </w:pPr>
+      <w:r>
+        <w:t xml:space="preserve">prAhA#haq pra prAha# | </w:t>
       </w:r>
     </w:p>
     <w:p>
@@ -7505,15 +7535,15 @@
       </w:r>
       <w:r>
         <w:tab/>
-        <w:t>3.5.2.2(37)-  yaqj~jam | pra# |</w:t>
-      </w:r>
-    </w:p>
-    <w:p>
-      <w:pPr>
-        <w:spacing w:after="0" w:line="240" w:lineRule="auto"/>
-      </w:pPr>
-      <w:r>
-        <w:t xml:space="preserve">yaqj~jam prA$(1q) pra# yaqj~jaM ~Myaqj~jam pra# | </w:t>
+        <w:t>3.5.2.2(37)-  yaqj~jam | pra |</w:t>
+      </w:r>
+    </w:p>
+    <w:p>
+      <w:pPr>
+        <w:spacing w:after="0" w:line="240" w:lineRule="auto"/>
+      </w:pPr>
+      <w:r>
+        <w:t xml:space="preserve">yaqj~jam pra pra yaqj~jaM ~Myaqj~jam pra | </w:t>
       </w:r>
     </w:p>
     <w:p>
@@ -7525,15 +7555,15 @@
       </w:r>
       <w:r>
         <w:tab/>
-        <w:t>3.5.2.2(38)-  pra# | Aqhaq |</w:t>
-      </w:r>
-    </w:p>
-    <w:p>
-      <w:pPr>
-        <w:spacing w:after="0" w:line="240" w:lineRule="auto"/>
-      </w:pPr>
-      <w:r>
-        <w:t xml:space="preserve">prA#hAqha prA$(1q) prA#ha | </w:t>
+        <w:t>3.5.2.2(38)-  pra | Aqhaq |</w:t>
+      </w:r>
+    </w:p>
+    <w:p>
+      <w:pPr>
+        <w:spacing w:after="0" w:line="240" w:lineRule="auto"/>
+      </w:pPr>
+      <w:r>
+        <w:t xml:space="preserve">prAhA#haq pra prAha# | </w:t>
       </w:r>
     </w:p>
     <w:p>
@@ -8427,15 +8457,15 @@
       </w:r>
       <w:r>
         <w:tab/>
-        <w:t>3.5.2.3(28)-  yaqj~jam | pra# |</w:t>
-      </w:r>
-    </w:p>
-    <w:p>
-      <w:pPr>
-        <w:spacing w:after="0" w:line="240" w:lineRule="auto"/>
-      </w:pPr>
-      <w:r>
-        <w:t xml:space="preserve">yaqj~jam prA$(1q) pra# yaqj~jaM ~Myaqj~jam pra# | </w:t>
+        <w:t>3.5.2.3(28)-  yaqj~jam | pra |</w:t>
+      </w:r>
+    </w:p>
+    <w:p>
+      <w:pPr>
+        <w:spacing w:after="0" w:line="240" w:lineRule="auto"/>
+      </w:pPr>
+      <w:r>
+        <w:t xml:space="preserve">yaqj~jam pra pra yaqj~jaM ~Myaqj~jam pra | </w:t>
       </w:r>
     </w:p>
     <w:p>
@@ -8447,15 +8477,15 @@
       </w:r>
       <w:r>
         <w:tab/>
-        <w:t>3.5.2.3(29)-  pra# | Aqhaq |</w:t>
-      </w:r>
-    </w:p>
-    <w:p>
-      <w:pPr>
-        <w:spacing w:after="0" w:line="240" w:lineRule="auto"/>
-      </w:pPr>
-      <w:r>
-        <w:t xml:space="preserve">prA#hAqha prA$(1q) prA#ha | </w:t>
+        <w:t>3.5.2.3(29)-  pra | Aqhaq |</w:t>
+      </w:r>
+    </w:p>
+    <w:p>
+      <w:pPr>
+        <w:spacing w:after="0" w:line="240" w:lineRule="auto"/>
+      </w:pPr>
+      <w:r>
+        <w:t xml:space="preserve">prAhA#haq pra prAha# | </w:t>
       </w:r>
     </w:p>
     <w:p>
@@ -18908,15 +18938,15 @@
       </w:r>
       <w:r>
         <w:tab/>
-        <w:t>3.5.5.2(8)-  indra#H | pra# |</w:t>
-      </w:r>
-    </w:p>
-    <w:p>
-      <w:pPr>
-        <w:spacing w:after="0" w:line="240" w:lineRule="auto"/>
-      </w:pPr>
-      <w:r>
-        <w:t xml:space="preserve">indra#H praq pre ndraq indra$(1q)H pra# | </w:t>
+        <w:t>3.5.5.2(8)-  indra#H | pra |</w:t>
+      </w:r>
+    </w:p>
+    <w:p>
+      <w:pPr>
+        <w:spacing w:after="0" w:line="240" w:lineRule="auto"/>
+      </w:pPr>
+      <w:r>
+        <w:t xml:space="preserve">indraqH pra pre ndraq indraqH pra | </w:t>
       </w:r>
     </w:p>
     <w:p>
@@ -18928,15 +18958,15 @@
       </w:r>
       <w:r>
         <w:tab/>
-        <w:t>3.5.5.2(9)-  pra# | snauqtuq |</w:t>
-      </w:r>
-    </w:p>
-    <w:p>
-      <w:pPr>
-        <w:spacing w:after="0" w:line="240" w:lineRule="auto"/>
-      </w:pPr>
-      <w:r>
-        <w:t xml:space="preserve">pra# snautu snauqtu prA$(1q) pra# snautu | </w:t>
+        <w:t>3.5.5.2(9)-  pra | snauqtuq |</w:t>
+      </w:r>
+    </w:p>
+    <w:p>
+      <w:pPr>
+        <w:spacing w:after="0" w:line="240" w:lineRule="auto"/>
+      </w:pPr>
+      <w:r>
+        <w:t xml:space="preserve">pra snau#tu snautuq pra pra snau#tu | </w:t>
       </w:r>
     </w:p>
     <w:p>
@@ -21413,15 +21443,15 @@
       </w:r>
       <w:r>
         <w:tab/>
-        <w:t>3.5.6.1(22)-  pra# | eqtuq |</w:t>
-      </w:r>
-    </w:p>
-    <w:p>
-      <w:pPr>
-        <w:spacing w:after="0" w:line="240" w:lineRule="auto"/>
-      </w:pPr>
-      <w:r>
-        <w:t xml:space="preserve">prai$tveqtu prA$(1q) prai#tu | </w:t>
+        <w:t>3.5.6.1(22)-  pra | eqtuq |</w:t>
+      </w:r>
+    </w:p>
+    <w:p>
+      <w:pPr>
+        <w:spacing w:after="0" w:line="240" w:lineRule="auto"/>
+      </w:pPr>
+      <w:r>
+        <w:t xml:space="preserve">praitve#tuq pra praitu# | </w:t>
       </w:r>
     </w:p>
     <w:p>
@@ -22374,15 +22404,15 @@
       </w:r>
       <w:r>
         <w:tab/>
-        <w:t>3.5.6.2(15)-  pra# | iqhiq | (GS-3.5-22)</w:t>
-      </w:r>
-    </w:p>
-    <w:p>
-      <w:pPr>
-        <w:spacing w:after="0" w:line="240" w:lineRule="auto"/>
-      </w:pPr>
-      <w:r>
-        <w:t xml:space="preserve">pre# hIqhi prA$(1q) pre# hi | </w:t>
+        <w:t>3.5.6.2(15)-  pra | iqhiq | (GS-3.5-22)</w:t>
+      </w:r>
+    </w:p>
+    <w:p>
+      <w:pPr>
+        <w:spacing w:after="0" w:line="240" w:lineRule="auto"/>
+      </w:pPr>
+      <w:r>
+        <w:t xml:space="preserve">pre hI#hiq pra pre hi# | </w:t>
       </w:r>
     </w:p>
     <w:p>
@@ -24138,15 +24168,15 @@
       </w:r>
       <w:r>
         <w:tab/>
-        <w:t>3.5.7.1(11)-  pRuqthiqvIm | pra# |</w:t>
-      </w:r>
-    </w:p>
-    <w:p>
-      <w:pPr>
-        <w:spacing w:after="0" w:line="240" w:lineRule="auto"/>
-      </w:pPr>
-      <w:r>
-        <w:t xml:space="preserve">pRuqthiqvIm prA$(1q) pra# pRuthiqvIm pRu#thiqvIm pra# | </w:t>
+        <w:t>3.5.7.1(11)-  pRuqthiqvIm | pra |</w:t>
+      </w:r>
+    </w:p>
+    <w:p>
+      <w:pPr>
+        <w:spacing w:after="0" w:line="240" w:lineRule="auto"/>
+      </w:pPr>
+      <w:r>
+        <w:t xml:space="preserve">pRuqthiqvIm pra pra pRu#thiqvIm pRu#thiqvIm pra | </w:t>
       </w:r>
     </w:p>
     <w:p>
@@ -24158,15 +24188,15 @@
       </w:r>
       <w:r>
         <w:tab/>
-        <w:t>3.5.7.1(12)-  pra# | aqviqSaqt |</w:t>
-      </w:r>
-    </w:p>
-    <w:p>
-      <w:pPr>
-        <w:spacing w:after="0" w:line="240" w:lineRule="auto"/>
-      </w:pPr>
-      <w:r>
-        <w:t xml:space="preserve">prA#viSadaviqSat prA$(1q) prA#viSat | </w:t>
+        <w:t>3.5.7.1(12)-  pra | aqviqSaqt |</w:t>
+      </w:r>
+    </w:p>
+    <w:p>
+      <w:pPr>
+        <w:spacing w:after="0" w:line="240" w:lineRule="auto"/>
+      </w:pPr>
+      <w:r>
+        <w:t xml:space="preserve">prAvi#SadaviSaqt pra prAvi#Sat | </w:t>
       </w:r>
     </w:p>
     <w:p>
@@ -27184,15 +27214,15 @@
       </w:r>
       <w:r>
         <w:tab/>
-        <w:t>3.5.7.3(44)-  atho$ | pra# | (GS-3.5-26)</w:t>
-      </w:r>
-    </w:p>
-    <w:p>
-      <w:pPr>
-        <w:spacing w:after="0" w:line="240" w:lineRule="auto"/>
-      </w:pPr>
-      <w:r>
-        <w:t xml:space="preserve">atho$ praq prAthoq atho$(1q) pra# | </w:t>
+        <w:t>3.5.7.3(44)-  atho$ | pra | (GS-3.5-26)</w:t>
+      </w:r>
+    </w:p>
+    <w:p>
+      <w:pPr>
+        <w:spacing w:after="0" w:line="240" w:lineRule="auto"/>
+      </w:pPr>
+      <w:r>
+        <w:t xml:space="preserve">athoq pra prAthoq athoq pra | </w:t>
       </w:r>
     </w:p>
     <w:p>
@@ -27224,15 +27254,15 @@
       </w:r>
       <w:r>
         <w:tab/>
-        <w:t>3.5.7.3(45)-  pra# | eqva | (GS-3.5-26)</w:t>
-      </w:r>
-    </w:p>
-    <w:p>
-      <w:pPr>
-        <w:spacing w:after="0" w:line="240" w:lineRule="auto"/>
-      </w:pPr>
-      <w:r>
-        <w:t xml:space="preserve">praiqvaiva pra# praiqva | </w:t>
+        <w:t>3.5.7.3(45)-  pra | eqva | (GS-3.5-26)</w:t>
+      </w:r>
+    </w:p>
+    <w:p>
+      <w:pPr>
+        <w:spacing w:after="0" w:line="240" w:lineRule="auto"/>
+      </w:pPr>
+      <w:r>
+        <w:t xml:space="preserve">praivaiva pra praiva | </w:t>
       </w:r>
     </w:p>
     <w:p>
@@ -35941,15 +35971,15 @@
       </w:r>
       <w:r>
         <w:tab/>
-        <w:t>3.5.11.1(1)-  pra# | deqvam | (GS-3.5-31)</w:t>
-      </w:r>
-    </w:p>
-    <w:p>
-      <w:pPr>
-        <w:spacing w:after="0" w:line="240" w:lineRule="auto"/>
-      </w:pPr>
-      <w:r>
-        <w:t xml:space="preserve">pra# deqvam deqvam prA$(1q) pra# deqvam | </w:t>
+        <w:t>3.5.11.1(1)-  pra | deqvam | (GS-3.5-31)</w:t>
+      </w:r>
+    </w:p>
+    <w:p>
+      <w:pPr>
+        <w:spacing w:after="0" w:line="240" w:lineRule="auto"/>
+      </w:pPr>
+      <w:r>
+        <w:t xml:space="preserve">pra deqvam deqvam pra pra deqvam | </w:t>
       </w:r>
     </w:p>
     <w:p>
@@ -36182,15 +36212,15 @@
       </w:r>
       <w:r>
         <w:tab/>
-        <w:t>3.5.11.1(13)-  syaH | pra# | (PS-5.15,JM-15,GS-3.5-32)</w:t>
-      </w:r>
-    </w:p>
-    <w:p>
-      <w:pPr>
-        <w:spacing w:after="0" w:line="240" w:lineRule="auto"/>
-      </w:pPr>
-      <w:r>
-        <w:t xml:space="preserve">sya pra# praq sya sya pra# | </w:t>
+        <w:t>3.5.11.1(13)-  syaH | pra | (PS-5.15,JM-15,GS-3.5-32)</w:t>
+      </w:r>
+    </w:p>
+    <w:p>
+      <w:pPr>
+        <w:spacing w:after="0" w:line="240" w:lineRule="auto"/>
+      </w:pPr>
+      <w:r>
+        <w:t xml:space="preserve">sya pra pra sya sya pra | </w:t>
       </w:r>
     </w:p>
     <w:p>
@@ -36202,15 +36232,15 @@
       </w:r>
       <w:r>
         <w:tab/>
-        <w:t>3.5.11.1(14)-  pra# | deqvaqyuH | (JM-15,GS-3.5-32)</w:t>
-      </w:r>
-    </w:p>
-    <w:p>
-      <w:pPr>
-        <w:spacing w:after="0" w:line="240" w:lineRule="auto"/>
-      </w:pPr>
-      <w:r>
-        <w:t xml:space="preserve">pra# devaqyur de#vaqyuH prA$(1q) pra# devaqyuH | </w:t>
+        <w:t>3.5.11.1(14)-  pra | deqvaqyuH | (JM-15,GS-3.5-32)</w:t>
+      </w:r>
+    </w:p>
+    <w:p>
+      <w:pPr>
+        <w:spacing w:after="0" w:line="240" w:lineRule="auto"/>
+      </w:pPr>
+      <w:r>
+        <w:t xml:space="preserve">pra de#vaqyur de#vaqyuH pra pra de#vaqyuH | </w:t>
       </w:r>
     </w:p>
     <w:p>
@@ -40089,15 +40119,15 @@
       </w:r>
       <w:r>
         <w:tab/>
-        <w:t>3.5.11.4(40)-  pra# | deqvam |</w:t>
-      </w:r>
-    </w:p>
-    <w:p>
-      <w:pPr>
-        <w:spacing w:after="0" w:line="240" w:lineRule="auto"/>
-      </w:pPr>
-      <w:r>
-        <w:t xml:space="preserve">pra# deqvam deqvam prA$(1q) pra# deqvam | </w:t>
+        <w:t>3.5.11.4(40)-  pra | deqvam |</w:t>
+      </w:r>
+    </w:p>
+    <w:p>
+      <w:pPr>
+        <w:spacing w:after="0" w:line="240" w:lineRule="auto"/>
+      </w:pPr>
+      <w:r>
+        <w:t xml:space="preserve">pra deqvam deqvam pra pra deqvam | </w:t>
       </w:r>
     </w:p>
     <w:p>

</xml_diff>